<commit_message>
26 oct 2017 1. php service for fetching user timelines. 2. ui layouts for time line items. 3. implemented my timelines with dummy data.
1 nov 2017
1. setup push notifications.
</commit_message>
<xml_diff>
--- a/app/src/main/java/com/cookery/others/docs/db/data_model/DB_data_model_v1.5.docx
+++ b/app/src/main/java/com/cookery/others/docs/db/data_model/DB_data_model_v1.5.docx
@@ -25,7 +25,7 @@
       <w:tblPr>
         <w:tblW w:w="9244" w:type="dxa"/>
         <w:jc w:val="left"/>
-        <w:tblInd w:w="-215" w:type="dxa"/>
+        <w:tblInd w:w="-220" w:type="dxa"/>
         <w:tblBorders>
           <w:top w:val="single" w:sz="4" w:space="0" w:color="000001"/>
           <w:left w:val="single" w:sz="4" w:space="0" w:color="000001"/>
@@ -1651,7 +1651,7 @@
       <w:tblPr>
         <w:tblW w:w="9244" w:type="dxa"/>
         <w:jc w:val="left"/>
-        <w:tblInd w:w="-215" w:type="dxa"/>
+        <w:tblInd w:w="-220" w:type="dxa"/>
         <w:tblBorders>
           <w:top w:val="single" w:sz="4" w:space="0" w:color="000001"/>
           <w:left w:val="single" w:sz="4" w:space="0" w:color="000001"/>
@@ -2523,7 +2523,7 @@
       <w:tblPr>
         <w:tblW w:w="9244" w:type="dxa"/>
         <w:jc w:val="left"/>
-        <w:tblInd w:w="-215" w:type="dxa"/>
+        <w:tblInd w:w="-220" w:type="dxa"/>
         <w:tblBorders>
           <w:top w:val="single" w:sz="4" w:space="0" w:color="000001"/>
           <w:left w:val="single" w:sz="4" w:space="0" w:color="000001"/>
@@ -3407,7 +3407,7 @@
       <w:tblPr>
         <w:tblW w:w="9244" w:type="dxa"/>
         <w:jc w:val="left"/>
-        <w:tblInd w:w="-215" w:type="dxa"/>
+        <w:tblInd w:w="-220" w:type="dxa"/>
         <w:tblBorders>
           <w:top w:val="single" w:sz="4" w:space="0" w:color="000001"/>
           <w:left w:val="single" w:sz="4" w:space="0" w:color="000001"/>
@@ -4387,7 +4387,7 @@
       <w:tblPr>
         <w:tblW w:w="9244" w:type="dxa"/>
         <w:jc w:val="left"/>
-        <w:tblInd w:w="-215" w:type="dxa"/>
+        <w:tblInd w:w="-220" w:type="dxa"/>
         <w:tblBorders>
           <w:top w:val="single" w:sz="4" w:space="0" w:color="000001"/>
           <w:left w:val="single" w:sz="4" w:space="0" w:color="000001"/>
@@ -5358,7 +5358,7 @@
       <w:tblPr>
         <w:tblW w:w="9244" w:type="dxa"/>
         <w:jc w:val="left"/>
-        <w:tblInd w:w="-215" w:type="dxa"/>
+        <w:tblInd w:w="-220" w:type="dxa"/>
         <w:tblBorders>
           <w:top w:val="single" w:sz="4" w:space="0" w:color="000001"/>
           <w:left w:val="single" w:sz="4" w:space="0" w:color="000001"/>
@@ -6075,7 +6075,11 @@
         </w:rPr>
       </w:pPr>
       <w:r>
-        <w:rPr/>
+        <w:rPr>
+          <w:b/>
+          <w:sz w:val="28"/>
+          <w:lang w:val="en-US"/>
+        </w:rPr>
       </w:r>
       <w:r>
         <w:br w:type="page"/>
@@ -6099,7 +6103,7 @@
       <w:tblPr>
         <w:tblW w:w="9244" w:type="dxa"/>
         <w:jc w:val="left"/>
-        <w:tblInd w:w="-215" w:type="dxa"/>
+        <w:tblInd w:w="-220" w:type="dxa"/>
         <w:tblBorders>
           <w:top w:val="single" w:sz="4" w:space="0" w:color="000001"/>
           <w:left w:val="single" w:sz="4" w:space="0" w:color="000001"/>
@@ -6946,7 +6950,7 @@
       <w:tblPr>
         <w:tblW w:w="9244" w:type="dxa"/>
         <w:jc w:val="left"/>
-        <w:tblInd w:w="-215" w:type="dxa"/>
+        <w:tblInd w:w="-220" w:type="dxa"/>
         <w:tblBorders>
           <w:top w:val="single" w:sz="4" w:space="0" w:color="000001"/>
           <w:left w:val="single" w:sz="4" w:space="0" w:color="000001"/>
@@ -7806,7 +7810,7 @@
       <w:tblPr>
         <w:tblW w:w="9244" w:type="dxa"/>
         <w:jc w:val="left"/>
-        <w:tblInd w:w="-215" w:type="dxa"/>
+        <w:tblInd w:w="-220" w:type="dxa"/>
         <w:tblBorders>
           <w:top w:val="single" w:sz="4" w:space="0" w:color="000001"/>
           <w:left w:val="single" w:sz="4" w:space="0" w:color="000001"/>
@@ -8774,7 +8778,11 @@
         </w:rPr>
       </w:pPr>
       <w:r>
-        <w:rPr/>
+        <w:rPr>
+          <w:b/>
+          <w:sz w:val="28"/>
+          <w:lang w:val="en-US"/>
+        </w:rPr>
       </w:r>
       <w:r>
         <w:br w:type="page"/>
@@ -8800,7 +8808,7 @@
       <w:tblPr>
         <w:tblW w:w="9244" w:type="dxa"/>
         <w:jc w:val="left"/>
-        <w:tblInd w:w="-215" w:type="dxa"/>
+        <w:tblInd w:w="-220" w:type="dxa"/>
         <w:tblBorders>
           <w:top w:val="single" w:sz="4" w:space="0" w:color="000001"/>
           <w:left w:val="single" w:sz="4" w:space="0" w:color="000001"/>
@@ -9888,7 +9896,7 @@
       <w:tblPr>
         <w:tblW w:w="9244" w:type="dxa"/>
         <w:jc w:val="left"/>
-        <w:tblInd w:w="-215" w:type="dxa"/>
+        <w:tblInd w:w="-220" w:type="dxa"/>
         <w:tblBorders>
           <w:top w:val="single" w:sz="4" w:space="0" w:color="000001"/>
           <w:left w:val="single" w:sz="4" w:space="0" w:color="000001"/>
@@ -10742,7 +10750,7 @@
       <w:tblPr>
         <w:tblW w:w="9244" w:type="dxa"/>
         <w:jc w:val="left"/>
-        <w:tblInd w:w="-215" w:type="dxa"/>
+        <w:tblInd w:w="-220" w:type="dxa"/>
         <w:tblBorders>
           <w:top w:val="single" w:sz="4" w:space="0" w:color="000001"/>
           <w:left w:val="single" w:sz="4" w:space="0" w:color="000001"/>
@@ -11575,7 +11583,11 @@
         </w:rPr>
       </w:pPr>
       <w:r>
-        <w:rPr/>
+        <w:rPr>
+          <w:b/>
+          <w:sz w:val="28"/>
+          <w:lang w:val="en-US"/>
+        </w:rPr>
       </w:r>
       <w:r>
         <w:br w:type="page"/>
@@ -11599,7 +11611,7 @@
       <w:tblPr>
         <w:tblW w:w="9244" w:type="dxa"/>
         <w:jc w:val="left"/>
-        <w:tblInd w:w="-215" w:type="dxa"/>
+        <w:tblInd w:w="-220" w:type="dxa"/>
         <w:tblBorders>
           <w:top w:val="single" w:sz="4" w:space="0" w:color="000001"/>
           <w:left w:val="single" w:sz="4" w:space="0" w:color="000001"/>
@@ -12771,6 +12783,7 @@
           <w:tcPr>
             <w:tcW w:w="2311" w:type="dxa"/>
             <w:tcBorders>
+              <w:top w:val="single" w:sz="4" w:space="0" w:color="000001"/>
               <w:left w:val="single" w:sz="4" w:space="0" w:color="000001"/>
               <w:bottom w:val="single" w:sz="4" w:space="0" w:color="000001"/>
               <w:right w:val="single" w:sz="4" w:space="0" w:color="000001"/>
@@ -12799,6 +12812,7 @@
           <w:tcPr>
             <w:tcW w:w="1467" w:type="dxa"/>
             <w:tcBorders>
+              <w:top w:val="single" w:sz="4" w:space="0" w:color="000001"/>
               <w:left w:val="single" w:sz="4" w:space="0" w:color="000001"/>
               <w:bottom w:val="single" w:sz="4" w:space="0" w:color="000001"/>
               <w:right w:val="single" w:sz="4" w:space="0" w:color="000001"/>
@@ -12827,6 +12841,7 @@
           <w:tcPr>
             <w:tcW w:w="1443" w:type="dxa"/>
             <w:tcBorders>
+              <w:top w:val="single" w:sz="4" w:space="0" w:color="000001"/>
               <w:left w:val="single" w:sz="4" w:space="0" w:color="000001"/>
               <w:bottom w:val="single" w:sz="4" w:space="0" w:color="000001"/>
               <w:right w:val="single" w:sz="4" w:space="0" w:color="000001"/>
@@ -12855,6 +12870,7 @@
           <w:tcPr>
             <w:tcW w:w="4022" w:type="dxa"/>
             <w:tcBorders>
+              <w:top w:val="single" w:sz="4" w:space="0" w:color="000001"/>
               <w:left w:val="single" w:sz="4" w:space="0" w:color="000001"/>
               <w:bottom w:val="single" w:sz="4" w:space="0" w:color="000001"/>
               <w:right w:val="single" w:sz="4" w:space="0" w:color="000001"/>
@@ -13180,7 +13196,7 @@
       <w:tblPr>
         <w:tblW w:w="9244" w:type="dxa"/>
         <w:jc w:val="left"/>
-        <w:tblInd w:w="-215" w:type="dxa"/>
+        <w:tblInd w:w="-220" w:type="dxa"/>
         <w:tblBorders>
           <w:top w:val="single" w:sz="4" w:space="0" w:color="000001"/>
           <w:left w:val="single" w:sz="4" w:space="0" w:color="000001"/>
@@ -14238,7 +14254,11 @@
         </w:rPr>
       </w:pPr>
       <w:r>
-        <w:rPr/>
+        <w:rPr>
+          <w:b/>
+          <w:sz w:val="28"/>
+          <w:lang w:val="en-US"/>
+        </w:rPr>
       </w:r>
       <w:r>
         <w:br w:type="page"/>
@@ -14262,7 +14282,7 @@
       <w:tblPr>
         <w:tblW w:w="9244" w:type="dxa"/>
         <w:jc w:val="left"/>
-        <w:tblInd w:w="-215" w:type="dxa"/>
+        <w:tblInd w:w="-220" w:type="dxa"/>
         <w:tblBorders>
           <w:top w:val="single" w:sz="4" w:space="0" w:color="000001"/>
           <w:left w:val="single" w:sz="4" w:space="0" w:color="000001"/>
@@ -15448,7 +15468,7 @@
       <w:tblPr>
         <w:tblW w:w="9244" w:type="dxa"/>
         <w:jc w:val="left"/>
-        <w:tblInd w:w="-215" w:type="dxa"/>
+        <w:tblInd w:w="-220" w:type="dxa"/>
         <w:tblBorders>
           <w:top w:val="single" w:sz="4" w:space="0" w:color="000001"/>
           <w:left w:val="single" w:sz="4" w:space="0" w:color="000001"/>
@@ -16485,7 +16505,11 @@
         </w:rPr>
       </w:pPr>
       <w:r>
-        <w:rPr/>
+        <w:rPr>
+          <w:b/>
+          <w:sz w:val="28"/>
+          <w:lang w:val="en-US"/>
+        </w:rPr>
       </w:r>
     </w:p>
     <w:p>
@@ -16493,6 +16517,8 @@
         <w:pStyle w:val="Normal"/>
         <w:rPr/>
       </w:pPr>
+      <w:bookmarkStart w:id="7" w:name="__DdeLink__1484_2221834002"/>
+      <w:bookmarkEnd w:id="7"/>
       <w:r>
         <w:rPr>
           <w:b/>
@@ -16506,7 +16532,7 @@
       <w:tblPr>
         <w:tblW w:w="9244" w:type="dxa"/>
         <w:jc w:val="left"/>
-        <w:tblInd w:w="-215" w:type="dxa"/>
+        <w:tblInd w:w="-220" w:type="dxa"/>
         <w:tblBorders>
           <w:top w:val="single" w:sz="4" w:space="0" w:color="000001"/>
           <w:left w:val="single" w:sz="4" w:space="0" w:color="000001"/>
@@ -17295,7 +17321,961 @@
         <w:pStyle w:val="Normal"/>
         <w:widowControl/>
         <w:suppressAutoHyphens w:val="true"/>
-        <w:overflowPunct w:val="true"/>
+        <w:overflowPunct w:val="false"/>
+        <w:bidi w:val="0"/>
+        <w:spacing w:lineRule="auto" w:line="276" w:before="0" w:after="200"/>
+        <w:jc w:val="left"/>
+        <w:rPr/>
+      </w:pPr>
+      <w:bookmarkStart w:id="8" w:name="__DdeLink__1484_2221834002"/>
+      <w:bookmarkStart w:id="9" w:name="__DdeLink__1484_2221834002"/>
+      <w:bookmarkEnd w:id="9"/>
+      <w:r>
+        <w:rPr/>
+      </w:r>
+    </w:p>
+    <w:p>
+      <w:pPr>
+        <w:pStyle w:val="Normal"/>
+        <w:rPr>
+          <w:b/>
+          <w:b/>
+          <w:sz w:val="28"/>
+          <w:lang w:val="en-US"/>
+        </w:rPr>
+      </w:pPr>
+      <w:r>
+        <w:rPr/>
+      </w:r>
+      <w:r>
+        <w:br w:type="page"/>
+      </w:r>
+    </w:p>
+    <w:p>
+      <w:pPr>
+        <w:pStyle w:val="Normal"/>
+        <w:rPr/>
+      </w:pPr>
+      <w:r>
+        <w:rPr>
+          <w:b/>
+          <w:sz w:val="28"/>
+          <w:lang w:val="en-US"/>
+        </w:rPr>
+        <w:t>TIMELINE</w:t>
+      </w:r>
+    </w:p>
+    <w:tbl>
+      <w:tblPr>
+        <w:tblW w:w="9244" w:type="dxa"/>
+        <w:jc w:val="left"/>
+        <w:tblInd w:w="-220" w:type="dxa"/>
+        <w:tblBorders>
+          <w:top w:val="single" w:sz="4" w:space="0" w:color="000001"/>
+          <w:left w:val="single" w:sz="4" w:space="0" w:color="000001"/>
+          <w:bottom w:val="single" w:sz="4" w:space="0" w:color="000001"/>
+          <w:right w:val="single" w:sz="4" w:space="0" w:color="000001"/>
+          <w:insideH w:val="single" w:sz="4" w:space="0" w:color="000001"/>
+          <w:insideV w:val="single" w:sz="4" w:space="0" w:color="000001"/>
+        </w:tblBorders>
+        <w:tblCellMar>
+          <w:top w:w="0" w:type="dxa"/>
+          <w:left w:w="-5" w:type="dxa"/>
+          <w:bottom w:w="0" w:type="dxa"/>
+          <w:right w:w="108" w:type="dxa"/>
+        </w:tblCellMar>
+        <w:tblLook w:val="04a0" w:noVBand="1" w:noHBand="0" w:lastColumn="0" w:firstColumn="1" w:lastRow="0" w:firstRow="1"/>
+      </w:tblPr>
+      <w:tblGrid>
+        <w:gridCol w:w="2311"/>
+        <w:gridCol w:w="1467"/>
+        <w:gridCol w:w="1443"/>
+        <w:gridCol w:w="4022"/>
+      </w:tblGrid>
+      <w:tr>
+        <w:trPr/>
+        <w:tc>
+          <w:tcPr>
+            <w:tcW w:w="2311" w:type="dxa"/>
+            <w:tcBorders>
+              <w:top w:val="single" w:sz="4" w:space="0" w:color="000001"/>
+              <w:left w:val="single" w:sz="4" w:space="0" w:color="000001"/>
+              <w:bottom w:val="single" w:sz="4" w:space="0" w:color="000001"/>
+              <w:right w:val="single" w:sz="4" w:space="0" w:color="000001"/>
+              <w:insideH w:val="single" w:sz="4" w:space="0" w:color="000001"/>
+              <w:insideV w:val="single" w:sz="4" w:space="0" w:color="000001"/>
+            </w:tcBorders>
+            <w:shd w:color="auto" w:fill="FFFFFF" w:val="clear"/>
+            <w:tcMar>
+              <w:left w:w="-5" w:type="dxa"/>
+            </w:tcMar>
+          </w:tcPr>
+          <w:p>
+            <w:pPr>
+              <w:pStyle w:val="Normal"/>
+              <w:spacing w:before="114" w:after="114"/>
+              <w:jc w:val="center"/>
+              <w:rPr/>
+            </w:pPr>
+            <w:r>
+              <w:rPr>
+                <w:b/>
+                <w:lang w:val="en-US"/>
+              </w:rPr>
+              <w:t>Column</w:t>
+            </w:r>
+          </w:p>
+        </w:tc>
+        <w:tc>
+          <w:tcPr>
+            <w:tcW w:w="1467" w:type="dxa"/>
+            <w:tcBorders>
+              <w:top w:val="single" w:sz="4" w:space="0" w:color="000001"/>
+              <w:left w:val="single" w:sz="4" w:space="0" w:color="000001"/>
+              <w:bottom w:val="single" w:sz="4" w:space="0" w:color="000001"/>
+              <w:right w:val="single" w:sz="4" w:space="0" w:color="000001"/>
+              <w:insideH w:val="single" w:sz="4" w:space="0" w:color="000001"/>
+              <w:insideV w:val="single" w:sz="4" w:space="0" w:color="000001"/>
+            </w:tcBorders>
+            <w:shd w:color="auto" w:fill="FFFFFF" w:val="clear"/>
+            <w:tcMar>
+              <w:left w:w="-5" w:type="dxa"/>
+            </w:tcMar>
+          </w:tcPr>
+          <w:p>
+            <w:pPr>
+              <w:pStyle w:val="Normal"/>
+              <w:spacing w:before="114" w:after="114"/>
+              <w:jc w:val="center"/>
+              <w:rPr/>
+            </w:pPr>
+            <w:r>
+              <w:rPr>
+                <w:b/>
+                <w:lang w:val="en-US"/>
+              </w:rPr>
+              <w:t>Data Type</w:t>
+            </w:r>
+          </w:p>
+        </w:tc>
+        <w:tc>
+          <w:tcPr>
+            <w:tcW w:w="1443" w:type="dxa"/>
+            <w:tcBorders>
+              <w:top w:val="single" w:sz="4" w:space="0" w:color="000001"/>
+              <w:left w:val="single" w:sz="4" w:space="0" w:color="000001"/>
+              <w:bottom w:val="single" w:sz="4" w:space="0" w:color="000001"/>
+              <w:right w:val="single" w:sz="4" w:space="0" w:color="000001"/>
+              <w:insideH w:val="single" w:sz="4" w:space="0" w:color="000001"/>
+              <w:insideV w:val="single" w:sz="4" w:space="0" w:color="000001"/>
+            </w:tcBorders>
+            <w:shd w:color="auto" w:fill="FFFFFF" w:val="clear"/>
+            <w:tcMar>
+              <w:left w:w="-5" w:type="dxa"/>
+            </w:tcMar>
+          </w:tcPr>
+          <w:p>
+            <w:pPr>
+              <w:pStyle w:val="Normal"/>
+              <w:spacing w:before="114" w:after="114"/>
+              <w:jc w:val="center"/>
+              <w:rPr/>
+            </w:pPr>
+            <w:r>
+              <w:rPr>
+                <w:b/>
+                <w:lang w:val="en-US"/>
+              </w:rPr>
+              <w:t>Nullable ?</w:t>
+            </w:r>
+          </w:p>
+        </w:tc>
+        <w:tc>
+          <w:tcPr>
+            <w:tcW w:w="4022" w:type="dxa"/>
+            <w:tcBorders>
+              <w:top w:val="single" w:sz="4" w:space="0" w:color="000001"/>
+              <w:left w:val="single" w:sz="4" w:space="0" w:color="000001"/>
+              <w:bottom w:val="single" w:sz="4" w:space="0" w:color="000001"/>
+              <w:right w:val="single" w:sz="4" w:space="0" w:color="000001"/>
+              <w:insideH w:val="single" w:sz="4" w:space="0" w:color="000001"/>
+              <w:insideV w:val="single" w:sz="4" w:space="0" w:color="000001"/>
+            </w:tcBorders>
+            <w:shd w:color="auto" w:fill="FFFFFF" w:val="clear"/>
+            <w:tcMar>
+              <w:left w:w="-5" w:type="dxa"/>
+            </w:tcMar>
+          </w:tcPr>
+          <w:p>
+            <w:pPr>
+              <w:pStyle w:val="Normal"/>
+              <w:spacing w:before="114" w:after="114"/>
+              <w:jc w:val="center"/>
+              <w:rPr/>
+            </w:pPr>
+            <w:r>
+              <w:rPr>
+                <w:b/>
+                <w:lang w:val="en-US"/>
+              </w:rPr>
+              <w:t>Comments</w:t>
+            </w:r>
+          </w:p>
+        </w:tc>
+      </w:tr>
+      <w:tr>
+        <w:trPr/>
+        <w:tc>
+          <w:tcPr>
+            <w:tcW w:w="2311" w:type="dxa"/>
+            <w:tcBorders>
+              <w:top w:val="single" w:sz="4" w:space="0" w:color="000001"/>
+              <w:left w:val="single" w:sz="4" w:space="0" w:color="000001"/>
+              <w:bottom w:val="single" w:sz="4" w:space="0" w:color="000001"/>
+              <w:right w:val="single" w:sz="4" w:space="0" w:color="000001"/>
+              <w:insideH w:val="single" w:sz="4" w:space="0" w:color="000001"/>
+              <w:insideV w:val="single" w:sz="4" w:space="0" w:color="000001"/>
+            </w:tcBorders>
+            <w:shd w:color="auto" w:fill="FFFFFF" w:val="clear"/>
+            <w:tcMar>
+              <w:left w:w="-5" w:type="dxa"/>
+            </w:tcMar>
+          </w:tcPr>
+          <w:p>
+            <w:pPr>
+              <w:pStyle w:val="Normal"/>
+              <w:spacing w:before="114" w:after="114"/>
+              <w:jc w:val="center"/>
+              <w:rPr/>
+            </w:pPr>
+            <w:r>
+              <w:rPr>
+                <w:lang w:val="en-US"/>
+              </w:rPr>
+              <w:t>TMLN</w:t>
+            </w:r>
+            <w:r>
+              <w:rPr>
+                <w:lang w:val="en-US"/>
+              </w:rPr>
+              <w:t>_ID*</w:t>
+            </w:r>
+          </w:p>
+        </w:tc>
+        <w:tc>
+          <w:tcPr>
+            <w:tcW w:w="1467" w:type="dxa"/>
+            <w:tcBorders>
+              <w:top w:val="single" w:sz="4" w:space="0" w:color="000001"/>
+              <w:left w:val="single" w:sz="4" w:space="0" w:color="000001"/>
+              <w:bottom w:val="single" w:sz="4" w:space="0" w:color="000001"/>
+              <w:right w:val="single" w:sz="4" w:space="0" w:color="000001"/>
+              <w:insideH w:val="single" w:sz="4" w:space="0" w:color="000001"/>
+              <w:insideV w:val="single" w:sz="4" w:space="0" w:color="000001"/>
+            </w:tcBorders>
+            <w:shd w:color="auto" w:fill="FFFFFF" w:val="clear"/>
+            <w:tcMar>
+              <w:left w:w="-5" w:type="dxa"/>
+            </w:tcMar>
+          </w:tcPr>
+          <w:p>
+            <w:pPr>
+              <w:pStyle w:val="Normal"/>
+              <w:spacing w:before="114" w:after="114"/>
+              <w:jc w:val="center"/>
+              <w:rPr/>
+            </w:pPr>
+            <w:r>
+              <w:rPr>
+                <w:lang w:val="en-US"/>
+              </w:rPr>
+              <w:t>Int</w:t>
+            </w:r>
+          </w:p>
+        </w:tc>
+        <w:tc>
+          <w:tcPr>
+            <w:tcW w:w="1443" w:type="dxa"/>
+            <w:tcBorders>
+              <w:top w:val="single" w:sz="4" w:space="0" w:color="000001"/>
+              <w:left w:val="single" w:sz="4" w:space="0" w:color="000001"/>
+              <w:bottom w:val="single" w:sz="4" w:space="0" w:color="000001"/>
+              <w:right w:val="single" w:sz="4" w:space="0" w:color="000001"/>
+              <w:insideH w:val="single" w:sz="4" w:space="0" w:color="000001"/>
+              <w:insideV w:val="single" w:sz="4" w:space="0" w:color="000001"/>
+            </w:tcBorders>
+            <w:shd w:color="auto" w:fill="FFFFFF" w:val="clear"/>
+            <w:tcMar>
+              <w:left w:w="-5" w:type="dxa"/>
+            </w:tcMar>
+          </w:tcPr>
+          <w:p>
+            <w:pPr>
+              <w:pStyle w:val="Normal"/>
+              <w:spacing w:before="114" w:after="114"/>
+              <w:jc w:val="center"/>
+              <w:rPr/>
+            </w:pPr>
+            <w:r>
+              <w:rPr>
+                <w:lang w:val="en-US"/>
+              </w:rPr>
+              <w:t>No</w:t>
+            </w:r>
+          </w:p>
+        </w:tc>
+        <w:tc>
+          <w:tcPr>
+            <w:tcW w:w="4022" w:type="dxa"/>
+            <w:tcBorders>
+              <w:top w:val="single" w:sz="4" w:space="0" w:color="000001"/>
+              <w:left w:val="single" w:sz="4" w:space="0" w:color="000001"/>
+              <w:bottom w:val="single" w:sz="4" w:space="0" w:color="000001"/>
+              <w:right w:val="single" w:sz="4" w:space="0" w:color="000001"/>
+              <w:insideH w:val="single" w:sz="4" w:space="0" w:color="000001"/>
+              <w:insideV w:val="single" w:sz="4" w:space="0" w:color="000001"/>
+            </w:tcBorders>
+            <w:shd w:color="auto" w:fill="FFFFFF" w:val="clear"/>
+            <w:tcMar>
+              <w:left w:w="-5" w:type="dxa"/>
+            </w:tcMar>
+          </w:tcPr>
+          <w:p>
+            <w:pPr>
+              <w:pStyle w:val="Normal"/>
+              <w:spacing w:before="114" w:after="114"/>
+              <w:jc w:val="center"/>
+              <w:rPr/>
+            </w:pPr>
+            <w:r>
+              <w:rPr>
+                <w:lang w:val="en-US"/>
+              </w:rPr>
+              <w:t>PK,AUTO_INCREMENT</w:t>
+            </w:r>
+          </w:p>
+        </w:tc>
+      </w:tr>
+      <w:tr>
+        <w:trPr/>
+        <w:tc>
+          <w:tcPr>
+            <w:tcW w:w="2311" w:type="dxa"/>
+            <w:tcBorders>
+              <w:top w:val="single" w:sz="4" w:space="0" w:color="000001"/>
+              <w:left w:val="single" w:sz="4" w:space="0" w:color="000001"/>
+              <w:bottom w:val="single" w:sz="4" w:space="0" w:color="000001"/>
+              <w:right w:val="single" w:sz="4" w:space="0" w:color="000001"/>
+              <w:insideH w:val="single" w:sz="4" w:space="0" w:color="000001"/>
+              <w:insideV w:val="single" w:sz="4" w:space="0" w:color="000001"/>
+            </w:tcBorders>
+            <w:shd w:color="auto" w:fill="FFFFFF" w:val="clear"/>
+            <w:tcMar>
+              <w:left w:w="-5" w:type="dxa"/>
+            </w:tcMar>
+          </w:tcPr>
+          <w:p>
+            <w:pPr>
+              <w:pStyle w:val="Normal"/>
+              <w:spacing w:before="114" w:after="114"/>
+              <w:jc w:val="center"/>
+              <w:rPr/>
+            </w:pPr>
+            <w:r>
+              <w:rPr/>
+              <w:t>USER_ID#</w:t>
+            </w:r>
+          </w:p>
+        </w:tc>
+        <w:tc>
+          <w:tcPr>
+            <w:tcW w:w="1467" w:type="dxa"/>
+            <w:tcBorders>
+              <w:top w:val="single" w:sz="4" w:space="0" w:color="000001"/>
+              <w:left w:val="single" w:sz="4" w:space="0" w:color="000001"/>
+              <w:bottom w:val="single" w:sz="4" w:space="0" w:color="000001"/>
+              <w:right w:val="single" w:sz="4" w:space="0" w:color="000001"/>
+              <w:insideH w:val="single" w:sz="4" w:space="0" w:color="000001"/>
+              <w:insideV w:val="single" w:sz="4" w:space="0" w:color="000001"/>
+            </w:tcBorders>
+            <w:shd w:color="auto" w:fill="FFFFFF" w:val="clear"/>
+            <w:tcMar>
+              <w:left w:w="-5" w:type="dxa"/>
+            </w:tcMar>
+          </w:tcPr>
+          <w:p>
+            <w:pPr>
+              <w:pStyle w:val="Normal"/>
+              <w:spacing w:before="114" w:after="114"/>
+              <w:jc w:val="center"/>
+              <w:rPr/>
+            </w:pPr>
+            <w:r>
+              <w:rPr/>
+              <w:t>Int</w:t>
+            </w:r>
+          </w:p>
+        </w:tc>
+        <w:tc>
+          <w:tcPr>
+            <w:tcW w:w="1443" w:type="dxa"/>
+            <w:tcBorders>
+              <w:top w:val="single" w:sz="4" w:space="0" w:color="000001"/>
+              <w:left w:val="single" w:sz="4" w:space="0" w:color="000001"/>
+              <w:bottom w:val="single" w:sz="4" w:space="0" w:color="000001"/>
+              <w:right w:val="single" w:sz="4" w:space="0" w:color="000001"/>
+              <w:insideH w:val="single" w:sz="4" w:space="0" w:color="000001"/>
+              <w:insideV w:val="single" w:sz="4" w:space="0" w:color="000001"/>
+            </w:tcBorders>
+            <w:shd w:color="auto" w:fill="FFFFFF" w:val="clear"/>
+            <w:tcMar>
+              <w:left w:w="-5" w:type="dxa"/>
+            </w:tcMar>
+          </w:tcPr>
+          <w:p>
+            <w:pPr>
+              <w:pStyle w:val="Normal"/>
+              <w:spacing w:before="114" w:after="114"/>
+              <w:jc w:val="center"/>
+              <w:rPr/>
+            </w:pPr>
+            <w:r>
+              <w:rPr/>
+              <w:t>No</w:t>
+            </w:r>
+          </w:p>
+        </w:tc>
+        <w:tc>
+          <w:tcPr>
+            <w:tcW w:w="4022" w:type="dxa"/>
+            <w:tcBorders>
+              <w:top w:val="single" w:sz="4" w:space="0" w:color="000001"/>
+              <w:left w:val="single" w:sz="4" w:space="0" w:color="000001"/>
+              <w:bottom w:val="single" w:sz="4" w:space="0" w:color="000001"/>
+              <w:right w:val="single" w:sz="4" w:space="0" w:color="000001"/>
+              <w:insideH w:val="single" w:sz="4" w:space="0" w:color="000001"/>
+              <w:insideV w:val="single" w:sz="4" w:space="0" w:color="000001"/>
+            </w:tcBorders>
+            <w:shd w:color="auto" w:fill="FFFFFF" w:val="clear"/>
+            <w:tcMar>
+              <w:left w:w="-5" w:type="dxa"/>
+            </w:tcMar>
+          </w:tcPr>
+          <w:p>
+            <w:pPr>
+              <w:pStyle w:val="Normal"/>
+              <w:spacing w:before="114" w:after="114"/>
+              <w:jc w:val="center"/>
+              <w:rPr/>
+            </w:pPr>
+            <w:r>
+              <w:rPr>
+                <w:lang w:val="en-US"/>
+              </w:rPr>
+              <w:t>FK USER</w:t>
+            </w:r>
+          </w:p>
+        </w:tc>
+      </w:tr>
+      <w:tr>
+        <w:trPr/>
+        <w:tc>
+          <w:tcPr>
+            <w:tcW w:w="2311" w:type="dxa"/>
+            <w:tcBorders>
+              <w:top w:val="single" w:sz="4" w:space="0" w:color="000001"/>
+              <w:left w:val="single" w:sz="4" w:space="0" w:color="000001"/>
+              <w:bottom w:val="single" w:sz="4" w:space="0" w:color="000001"/>
+              <w:right w:val="single" w:sz="4" w:space="0" w:color="000001"/>
+              <w:insideH w:val="single" w:sz="4" w:space="0" w:color="000001"/>
+              <w:insideV w:val="single" w:sz="4" w:space="0" w:color="000001"/>
+            </w:tcBorders>
+            <w:shd w:color="auto" w:fill="FFFFFF" w:val="clear"/>
+            <w:tcMar>
+              <w:left w:w="-5" w:type="dxa"/>
+            </w:tcMar>
+          </w:tcPr>
+          <w:p>
+            <w:pPr>
+              <w:pStyle w:val="Normal"/>
+              <w:spacing w:before="114" w:after="114"/>
+              <w:jc w:val="center"/>
+              <w:rPr/>
+            </w:pPr>
+            <w:r>
+              <w:rPr/>
+              <w:t>TYPE</w:t>
+            </w:r>
+          </w:p>
+        </w:tc>
+        <w:tc>
+          <w:tcPr>
+            <w:tcW w:w="1467" w:type="dxa"/>
+            <w:tcBorders>
+              <w:top w:val="single" w:sz="4" w:space="0" w:color="000001"/>
+              <w:left w:val="single" w:sz="4" w:space="0" w:color="000001"/>
+              <w:bottom w:val="single" w:sz="4" w:space="0" w:color="000001"/>
+              <w:right w:val="single" w:sz="4" w:space="0" w:color="000001"/>
+              <w:insideH w:val="single" w:sz="4" w:space="0" w:color="000001"/>
+              <w:insideV w:val="single" w:sz="4" w:space="0" w:color="000001"/>
+            </w:tcBorders>
+            <w:shd w:color="auto" w:fill="FFFFFF" w:val="clear"/>
+            <w:tcMar>
+              <w:left w:w="-5" w:type="dxa"/>
+            </w:tcMar>
+          </w:tcPr>
+          <w:p>
+            <w:pPr>
+              <w:pStyle w:val="Normal"/>
+              <w:spacing w:before="114" w:after="114"/>
+              <w:jc w:val="center"/>
+              <w:rPr/>
+            </w:pPr>
+            <w:r>
+              <w:rPr/>
+              <w:t>String</w:t>
+            </w:r>
+          </w:p>
+        </w:tc>
+        <w:tc>
+          <w:tcPr>
+            <w:tcW w:w="1443" w:type="dxa"/>
+            <w:tcBorders>
+              <w:top w:val="single" w:sz="4" w:space="0" w:color="000001"/>
+              <w:left w:val="single" w:sz="4" w:space="0" w:color="000001"/>
+              <w:bottom w:val="single" w:sz="4" w:space="0" w:color="000001"/>
+              <w:right w:val="single" w:sz="4" w:space="0" w:color="000001"/>
+              <w:insideH w:val="single" w:sz="4" w:space="0" w:color="000001"/>
+              <w:insideV w:val="single" w:sz="4" w:space="0" w:color="000001"/>
+            </w:tcBorders>
+            <w:shd w:color="auto" w:fill="FFFFFF" w:val="clear"/>
+            <w:tcMar>
+              <w:left w:w="-5" w:type="dxa"/>
+            </w:tcMar>
+          </w:tcPr>
+          <w:p>
+            <w:pPr>
+              <w:pStyle w:val="Normal"/>
+              <w:spacing w:before="114" w:after="114"/>
+              <w:jc w:val="center"/>
+              <w:rPr/>
+            </w:pPr>
+            <w:r>
+              <w:rPr/>
+              <w:t>No</w:t>
+            </w:r>
+          </w:p>
+        </w:tc>
+        <w:tc>
+          <w:tcPr>
+            <w:tcW w:w="4022" w:type="dxa"/>
+            <w:tcBorders>
+              <w:top w:val="single" w:sz="4" w:space="0" w:color="000001"/>
+              <w:left w:val="single" w:sz="4" w:space="0" w:color="000001"/>
+              <w:bottom w:val="single" w:sz="4" w:space="0" w:color="000001"/>
+              <w:right w:val="single" w:sz="4" w:space="0" w:color="000001"/>
+              <w:insideH w:val="single" w:sz="4" w:space="0" w:color="000001"/>
+              <w:insideV w:val="single" w:sz="4" w:space="0" w:color="000001"/>
+            </w:tcBorders>
+            <w:shd w:color="auto" w:fill="FFFFFF" w:val="clear"/>
+            <w:tcMar>
+              <w:left w:w="-5" w:type="dxa"/>
+            </w:tcMar>
+          </w:tcPr>
+          <w:p>
+            <w:pPr>
+              <w:pStyle w:val="Normal"/>
+              <w:spacing w:before="114" w:after="114"/>
+              <w:jc w:val="center"/>
+              <w:rPr/>
+            </w:pPr>
+            <w:r>
+              <w:rPr>
+                <w:lang w:val="en-US"/>
+              </w:rPr>
+              <w:t>LIKE_RECIPE/LIKE_COMMENT/LIKE_REVIEW</w:t>
+            </w:r>
+          </w:p>
+        </w:tc>
+      </w:tr>
+      <w:tr>
+        <w:trPr/>
+        <w:tc>
+          <w:tcPr>
+            <w:tcW w:w="2311" w:type="dxa"/>
+            <w:tcBorders>
+              <w:left w:val="single" w:sz="4" w:space="0" w:color="000001"/>
+              <w:bottom w:val="single" w:sz="4" w:space="0" w:color="000001"/>
+              <w:right w:val="single" w:sz="4" w:space="0" w:color="000001"/>
+              <w:insideH w:val="single" w:sz="4" w:space="0" w:color="000001"/>
+              <w:insideV w:val="single" w:sz="4" w:space="0" w:color="000001"/>
+            </w:tcBorders>
+            <w:shd w:color="auto" w:fill="FFFFFF" w:val="clear"/>
+            <w:tcMar>
+              <w:left w:w="-5" w:type="dxa"/>
+            </w:tcMar>
+          </w:tcPr>
+          <w:p>
+            <w:pPr>
+              <w:pStyle w:val="Normal"/>
+              <w:spacing w:before="114" w:after="114"/>
+              <w:jc w:val="center"/>
+              <w:rPr/>
+            </w:pPr>
+            <w:r>
+              <w:rPr/>
+              <w:t>TYPE_ID</w:t>
+            </w:r>
+          </w:p>
+        </w:tc>
+        <w:tc>
+          <w:tcPr>
+            <w:tcW w:w="1467" w:type="dxa"/>
+            <w:tcBorders>
+              <w:left w:val="single" w:sz="4" w:space="0" w:color="000001"/>
+              <w:bottom w:val="single" w:sz="4" w:space="0" w:color="000001"/>
+              <w:right w:val="single" w:sz="4" w:space="0" w:color="000001"/>
+              <w:insideH w:val="single" w:sz="4" w:space="0" w:color="000001"/>
+              <w:insideV w:val="single" w:sz="4" w:space="0" w:color="000001"/>
+            </w:tcBorders>
+            <w:shd w:color="auto" w:fill="FFFFFF" w:val="clear"/>
+            <w:tcMar>
+              <w:left w:w="-5" w:type="dxa"/>
+            </w:tcMar>
+          </w:tcPr>
+          <w:p>
+            <w:pPr>
+              <w:pStyle w:val="Normal"/>
+              <w:spacing w:before="114" w:after="114"/>
+              <w:jc w:val="center"/>
+              <w:rPr/>
+            </w:pPr>
+            <w:r>
+              <w:rPr/>
+              <w:t>Int</w:t>
+            </w:r>
+          </w:p>
+        </w:tc>
+        <w:tc>
+          <w:tcPr>
+            <w:tcW w:w="1443" w:type="dxa"/>
+            <w:tcBorders>
+              <w:left w:val="single" w:sz="4" w:space="0" w:color="000001"/>
+              <w:bottom w:val="single" w:sz="4" w:space="0" w:color="000001"/>
+              <w:right w:val="single" w:sz="4" w:space="0" w:color="000001"/>
+              <w:insideH w:val="single" w:sz="4" w:space="0" w:color="000001"/>
+              <w:insideV w:val="single" w:sz="4" w:space="0" w:color="000001"/>
+            </w:tcBorders>
+            <w:shd w:color="auto" w:fill="FFFFFF" w:val="clear"/>
+            <w:tcMar>
+              <w:left w:w="-5" w:type="dxa"/>
+            </w:tcMar>
+          </w:tcPr>
+          <w:p>
+            <w:pPr>
+              <w:pStyle w:val="Normal"/>
+              <w:spacing w:before="114" w:after="114"/>
+              <w:jc w:val="center"/>
+              <w:rPr/>
+            </w:pPr>
+            <w:r>
+              <w:rPr/>
+              <w:t>No</w:t>
+            </w:r>
+          </w:p>
+        </w:tc>
+        <w:tc>
+          <w:tcPr>
+            <w:tcW w:w="4022" w:type="dxa"/>
+            <w:tcBorders>
+              <w:left w:val="single" w:sz="4" w:space="0" w:color="000001"/>
+              <w:bottom w:val="single" w:sz="4" w:space="0" w:color="000001"/>
+              <w:right w:val="single" w:sz="4" w:space="0" w:color="000001"/>
+              <w:insideH w:val="single" w:sz="4" w:space="0" w:color="000001"/>
+              <w:insideV w:val="single" w:sz="4" w:space="0" w:color="000001"/>
+            </w:tcBorders>
+            <w:shd w:color="auto" w:fill="FFFFFF" w:val="clear"/>
+            <w:tcMar>
+              <w:left w:w="-5" w:type="dxa"/>
+            </w:tcMar>
+          </w:tcPr>
+          <w:p>
+            <w:pPr>
+              <w:pStyle w:val="Normal"/>
+              <w:spacing w:before="114" w:after="114"/>
+              <w:jc w:val="center"/>
+              <w:rPr/>
+            </w:pPr>
+            <w:r>
+              <w:rPr/>
+              <w:t>LIKE_ID/REV_ID</w:t>
+            </w:r>
+          </w:p>
+        </w:tc>
+      </w:tr>
+      <w:tr>
+        <w:trPr/>
+        <w:tc>
+          <w:tcPr>
+            <w:tcW w:w="2311" w:type="dxa"/>
+            <w:tcBorders>
+              <w:top w:val="single" w:sz="4" w:space="0" w:color="000001"/>
+              <w:left w:val="single" w:sz="4" w:space="0" w:color="000001"/>
+              <w:bottom w:val="single" w:sz="4" w:space="0" w:color="000001"/>
+              <w:right w:val="single" w:sz="4" w:space="0" w:color="000001"/>
+              <w:insideH w:val="single" w:sz="4" w:space="0" w:color="000001"/>
+              <w:insideV w:val="single" w:sz="4" w:space="0" w:color="000001"/>
+            </w:tcBorders>
+            <w:shd w:color="auto" w:fill="FFFFFF" w:val="clear"/>
+            <w:tcMar>
+              <w:left w:w="-5" w:type="dxa"/>
+            </w:tcMar>
+          </w:tcPr>
+          <w:p>
+            <w:pPr>
+              <w:pStyle w:val="Normal"/>
+              <w:spacing w:before="114" w:after="114"/>
+              <w:jc w:val="center"/>
+              <w:rPr/>
+            </w:pPr>
+            <w:r>
+              <w:rPr>
+                <w:lang w:val="en-US"/>
+              </w:rPr>
+              <w:t>CREATE_DTM</w:t>
+            </w:r>
+          </w:p>
+        </w:tc>
+        <w:tc>
+          <w:tcPr>
+            <w:tcW w:w="1467" w:type="dxa"/>
+            <w:tcBorders>
+              <w:top w:val="single" w:sz="4" w:space="0" w:color="000001"/>
+              <w:left w:val="single" w:sz="4" w:space="0" w:color="000001"/>
+              <w:bottom w:val="single" w:sz="4" w:space="0" w:color="000001"/>
+              <w:right w:val="single" w:sz="4" w:space="0" w:color="000001"/>
+              <w:insideH w:val="single" w:sz="4" w:space="0" w:color="000001"/>
+              <w:insideV w:val="single" w:sz="4" w:space="0" w:color="000001"/>
+            </w:tcBorders>
+            <w:shd w:color="auto" w:fill="FFFFFF" w:val="clear"/>
+            <w:tcMar>
+              <w:left w:w="-5" w:type="dxa"/>
+            </w:tcMar>
+          </w:tcPr>
+          <w:p>
+            <w:pPr>
+              <w:pStyle w:val="Normal"/>
+              <w:spacing w:before="114" w:after="114"/>
+              <w:jc w:val="center"/>
+              <w:rPr/>
+            </w:pPr>
+            <w:r>
+              <w:rPr>
+                <w:lang w:val="en-US"/>
+              </w:rPr>
+              <w:t>DateTime</w:t>
+            </w:r>
+          </w:p>
+        </w:tc>
+        <w:tc>
+          <w:tcPr>
+            <w:tcW w:w="1443" w:type="dxa"/>
+            <w:tcBorders>
+              <w:top w:val="single" w:sz="4" w:space="0" w:color="000001"/>
+              <w:left w:val="single" w:sz="4" w:space="0" w:color="000001"/>
+              <w:bottom w:val="single" w:sz="4" w:space="0" w:color="000001"/>
+              <w:right w:val="single" w:sz="4" w:space="0" w:color="000001"/>
+              <w:insideH w:val="single" w:sz="4" w:space="0" w:color="000001"/>
+              <w:insideV w:val="single" w:sz="4" w:space="0" w:color="000001"/>
+            </w:tcBorders>
+            <w:shd w:color="auto" w:fill="FFFFFF" w:val="clear"/>
+            <w:tcMar>
+              <w:left w:w="-5" w:type="dxa"/>
+            </w:tcMar>
+          </w:tcPr>
+          <w:p>
+            <w:pPr>
+              <w:pStyle w:val="Normal"/>
+              <w:spacing w:before="114" w:after="114"/>
+              <w:jc w:val="center"/>
+              <w:rPr/>
+            </w:pPr>
+            <w:r>
+              <w:rPr>
+                <w:lang w:val="en-US"/>
+              </w:rPr>
+              <w:t>No</w:t>
+            </w:r>
+          </w:p>
+        </w:tc>
+        <w:tc>
+          <w:tcPr>
+            <w:tcW w:w="4022" w:type="dxa"/>
+            <w:tcBorders>
+              <w:top w:val="single" w:sz="4" w:space="0" w:color="000001"/>
+              <w:left w:val="single" w:sz="4" w:space="0" w:color="000001"/>
+              <w:bottom w:val="single" w:sz="4" w:space="0" w:color="000001"/>
+              <w:right w:val="single" w:sz="4" w:space="0" w:color="000001"/>
+              <w:insideH w:val="single" w:sz="4" w:space="0" w:color="000001"/>
+              <w:insideV w:val="single" w:sz="4" w:space="0" w:color="000001"/>
+            </w:tcBorders>
+            <w:shd w:color="auto" w:fill="FFFFFF" w:val="clear"/>
+            <w:tcMar>
+              <w:left w:w="-5" w:type="dxa"/>
+            </w:tcMar>
+          </w:tcPr>
+          <w:p>
+            <w:pPr>
+              <w:pStyle w:val="Normal"/>
+              <w:spacing w:before="114" w:after="114"/>
+              <w:jc w:val="center"/>
+              <w:rPr>
+                <w:lang w:val="en-US"/>
+              </w:rPr>
+            </w:pPr>
+            <w:r>
+              <w:rPr>
+                <w:lang w:val="en-US"/>
+              </w:rPr>
+            </w:r>
+          </w:p>
+        </w:tc>
+      </w:tr>
+      <w:tr>
+        <w:trPr/>
+        <w:tc>
+          <w:tcPr>
+            <w:tcW w:w="2311" w:type="dxa"/>
+            <w:tcBorders>
+              <w:top w:val="single" w:sz="4" w:space="0" w:color="000001"/>
+              <w:left w:val="single" w:sz="4" w:space="0" w:color="000001"/>
+              <w:bottom w:val="single" w:sz="4" w:space="0" w:color="000001"/>
+              <w:right w:val="single" w:sz="4" w:space="0" w:color="000001"/>
+              <w:insideH w:val="single" w:sz="4" w:space="0" w:color="000001"/>
+              <w:insideV w:val="single" w:sz="4" w:space="0" w:color="000001"/>
+            </w:tcBorders>
+            <w:shd w:color="auto" w:fill="FFFFFF" w:val="clear"/>
+            <w:tcMar>
+              <w:left w:w="-5" w:type="dxa"/>
+            </w:tcMar>
+          </w:tcPr>
+          <w:p>
+            <w:pPr>
+              <w:pStyle w:val="Normal"/>
+              <w:spacing w:before="114" w:after="114"/>
+              <w:jc w:val="center"/>
+              <w:rPr/>
+            </w:pPr>
+            <w:r>
+              <w:rPr>
+                <w:lang w:val="en-US"/>
+              </w:rPr>
+              <w:t>MOD_DTM</w:t>
+            </w:r>
+          </w:p>
+        </w:tc>
+        <w:tc>
+          <w:tcPr>
+            <w:tcW w:w="1467" w:type="dxa"/>
+            <w:tcBorders>
+              <w:top w:val="single" w:sz="4" w:space="0" w:color="000001"/>
+              <w:left w:val="single" w:sz="4" w:space="0" w:color="000001"/>
+              <w:bottom w:val="single" w:sz="4" w:space="0" w:color="000001"/>
+              <w:right w:val="single" w:sz="4" w:space="0" w:color="000001"/>
+              <w:insideH w:val="single" w:sz="4" w:space="0" w:color="000001"/>
+              <w:insideV w:val="single" w:sz="4" w:space="0" w:color="000001"/>
+            </w:tcBorders>
+            <w:shd w:color="auto" w:fill="FFFFFF" w:val="clear"/>
+            <w:tcMar>
+              <w:left w:w="-5" w:type="dxa"/>
+            </w:tcMar>
+          </w:tcPr>
+          <w:p>
+            <w:pPr>
+              <w:pStyle w:val="Normal"/>
+              <w:spacing w:before="114" w:after="114"/>
+              <w:jc w:val="center"/>
+              <w:rPr/>
+            </w:pPr>
+            <w:r>
+              <w:rPr>
+                <w:lang w:val="en-US"/>
+              </w:rPr>
+              <w:t>DateTime</w:t>
+            </w:r>
+          </w:p>
+        </w:tc>
+        <w:tc>
+          <w:tcPr>
+            <w:tcW w:w="1443" w:type="dxa"/>
+            <w:tcBorders>
+              <w:top w:val="single" w:sz="4" w:space="0" w:color="000001"/>
+              <w:left w:val="single" w:sz="4" w:space="0" w:color="000001"/>
+              <w:bottom w:val="single" w:sz="4" w:space="0" w:color="000001"/>
+              <w:right w:val="single" w:sz="4" w:space="0" w:color="000001"/>
+              <w:insideH w:val="single" w:sz="4" w:space="0" w:color="000001"/>
+              <w:insideV w:val="single" w:sz="4" w:space="0" w:color="000001"/>
+            </w:tcBorders>
+            <w:shd w:color="auto" w:fill="FFFFFF" w:val="clear"/>
+            <w:tcMar>
+              <w:left w:w="-5" w:type="dxa"/>
+            </w:tcMar>
+          </w:tcPr>
+          <w:p>
+            <w:pPr>
+              <w:pStyle w:val="Normal"/>
+              <w:spacing w:before="114" w:after="114"/>
+              <w:jc w:val="center"/>
+              <w:rPr/>
+            </w:pPr>
+            <w:r>
+              <w:rPr>
+                <w:lang w:val="en-US"/>
+              </w:rPr>
+              <w:t>Yes</w:t>
+            </w:r>
+          </w:p>
+        </w:tc>
+        <w:tc>
+          <w:tcPr>
+            <w:tcW w:w="4022" w:type="dxa"/>
+            <w:tcBorders>
+              <w:top w:val="single" w:sz="4" w:space="0" w:color="000001"/>
+              <w:left w:val="single" w:sz="4" w:space="0" w:color="000001"/>
+              <w:bottom w:val="single" w:sz="4" w:space="0" w:color="000001"/>
+              <w:right w:val="single" w:sz="4" w:space="0" w:color="000001"/>
+              <w:insideH w:val="single" w:sz="4" w:space="0" w:color="000001"/>
+              <w:insideV w:val="single" w:sz="4" w:space="0" w:color="000001"/>
+            </w:tcBorders>
+            <w:shd w:color="auto" w:fill="FFFFFF" w:val="clear"/>
+            <w:tcMar>
+              <w:left w:w="-5" w:type="dxa"/>
+            </w:tcMar>
+          </w:tcPr>
+          <w:p>
+            <w:pPr>
+              <w:pStyle w:val="Normal"/>
+              <w:spacing w:before="114" w:after="114"/>
+              <w:jc w:val="center"/>
+              <w:rPr>
+                <w:lang w:val="en-US"/>
+              </w:rPr>
+            </w:pPr>
+            <w:r>
+              <w:rPr>
+                <w:lang w:val="en-US"/>
+              </w:rPr>
+            </w:r>
+          </w:p>
+        </w:tc>
+      </w:tr>
+    </w:tbl>
+    <w:p>
+      <w:pPr>
+        <w:pStyle w:val="Normal"/>
+        <w:widowControl/>
+        <w:suppressAutoHyphens w:val="true"/>
+        <w:overflowPunct w:val="false"/>
         <w:bidi w:val="0"/>
         <w:spacing w:lineRule="auto" w:line="276" w:before="0" w:after="200"/>
         <w:jc w:val="left"/>
@@ -17711,7 +18691,7 @@
     <w:pPr>
       <w:widowControl/>
       <w:suppressAutoHyphens w:val="true"/>
-      <w:overflowPunct w:val="true"/>
+      <w:overflowPunct w:val="false"/>
       <w:bidi w:val="0"/>
       <w:spacing w:lineRule="auto" w:line="276" w:before="0" w:after="200"/>
       <w:jc w:val="left"/>

</xml_diff>